<commit_message>
Added AUTO_INCREMENT to assoc. tables
</commit_message>
<xml_diff>
--- a/Rapport_part1.docx
+++ b/Rapport_part1.docx
@@ -855,15 +855,7 @@
         <w:rPr>
           <w:lang w:val="en-GB"/>
         </w:rPr>
-        <w:t>The goal of this report is to present our work for the project due to EPFL’s CS-322 “Introduction to database systems” course. Realized application consists of a database designed and implemented on the basis of simple data files and short description</w:t>
-      </w:r>
-      <w:bookmarkStart w:id="1" w:name="_GoBack"/>
-      <w:bookmarkEnd w:id="1"/>
-      <w:r>
-        <w:rPr>
-          <w:lang w:val="en-GB"/>
-        </w:rPr>
-        <w:t xml:space="preserve"> given at the beginning of the project, coupled to a simple web application to manage and query this database. The stored data corresponds to some movies and series with simple relations such as actors, extracted from the </w:t>
+        <w:t xml:space="preserve">The goal of this report is to present our work for the project due to EPFL’s CS-322 “Introduction to database systems” course. Realized application consists of a database designed and implemented on the basis of simple data files and short description given at the beginning of the project, coupled to a simple web application to manage and query this database. The stored data corresponds to some movies and series with simple relations such as actors, extracted from the </w:t>
       </w:r>
       <w:r>
         <w:rPr>
@@ -901,14 +893,14 @@
           <w:lang w:val="en-GB"/>
         </w:rPr>
       </w:pPr>
-      <w:bookmarkStart w:id="2" w:name="_Toc413879292"/>
+      <w:bookmarkStart w:id="1" w:name="_Toc413879292"/>
       <w:r>
         <w:rPr>
           <w:lang w:val="en-GB"/>
         </w:rPr>
         <w:t>Technologies</w:t>
       </w:r>
-      <w:bookmarkEnd w:id="2"/>
+      <w:bookmarkEnd w:id="1"/>
     </w:p>
     <w:p>
       <w:pPr>
@@ -1263,14 +1255,14 @@
           <w:lang w:val="en-GB"/>
         </w:rPr>
       </w:pPr>
-      <w:bookmarkStart w:id="3" w:name="_Ref413862919"/>
+      <w:bookmarkStart w:id="2" w:name="_Ref413862919"/>
       <w:r>
         <w:rPr>
           <w:lang w:val="en-GB"/>
         </w:rPr>
         <w:t>Graphical application development</w:t>
       </w:r>
-      <w:bookmarkEnd w:id="3"/>
+      <w:bookmarkEnd w:id="2"/>
     </w:p>
     <w:p>
       <w:pPr>
@@ -1352,7 +1344,7 @@
           <w:lang w:val="en-GB"/>
         </w:rPr>
       </w:pPr>
-      <w:bookmarkStart w:id="4" w:name="_Toc413879293"/>
+      <w:bookmarkStart w:id="3" w:name="_Toc413879293"/>
       <w:r>
         <w:rPr>
           <w:lang w:val="en-GB"/>
@@ -1360,7 +1352,7 @@
         <w:lastRenderedPageBreak/>
         <w:t>Conceptual design</w:t>
       </w:r>
-      <w:bookmarkEnd w:id="4"/>
+      <w:bookmarkEnd w:id="3"/>
     </w:p>
     <w:p>
       <w:pPr>
@@ -1398,13 +1390,110 @@
           <w:lang w:val="en-GB"/>
         </w:rPr>
       </w:pPr>
-      <w:bookmarkStart w:id="5" w:name="_Toc413879294"/>
+      <w:bookmarkStart w:id="4" w:name="_Toc413879294"/>
       <w:r>
         <w:rPr>
           <w:lang w:val="en-GB"/>
         </w:rPr>
         <w:t>Metadata and data analysis</w:t>
       </w:r>
+      <w:bookmarkEnd w:id="4"/>
+    </w:p>
+    <w:p>
+      <w:pPr>
+        <w:rPr>
+          <w:lang w:val="en-GB"/>
+        </w:rPr>
+      </w:pPr>
+      <w:r>
+        <w:rPr>
+          <w:lang w:val="en-GB"/>
+        </w:rPr>
+        <w:t xml:space="preserve">Here we do a hypothesis-based analysis of parts of the data and their metadata (in fact, just column names) we were given. This will be used in </w:t>
+      </w:r>
+      <w:r>
+        <w:rPr>
+          <w:color w:val="0070C0"/>
+          <w:lang w:val="en-GB"/>
+        </w:rPr>
+        <w:t>[§</w:t>
+      </w:r>
+      <w:r>
+        <w:rPr>
+          <w:color w:val="0070C0"/>
+          <w:lang w:val="en-GB"/>
+        </w:rPr>
+        <w:fldChar w:fldCharType="begin"/>
+      </w:r>
+      <w:r>
+        <w:rPr>
+          <w:color w:val="0070C0"/>
+          <w:lang w:val="en-GB"/>
+        </w:rPr>
+        <w:instrText xml:space="preserve"> REF _Ref413862947 \r \h </w:instrText>
+      </w:r>
+      <w:r>
+        <w:rPr>
+          <w:color w:val="0070C0"/>
+          <w:lang w:val="en-GB"/>
+        </w:rPr>
+      </w:r>
+      <w:r>
+        <w:rPr>
+          <w:color w:val="0070C0"/>
+          <w:lang w:val="en-GB"/>
+        </w:rPr>
+        <w:fldChar w:fldCharType="separate"/>
+      </w:r>
+      <w:r>
+        <w:rPr>
+          <w:color w:val="0070C0"/>
+          <w:lang w:val="en-GB"/>
+        </w:rPr>
+        <w:t>2.2</w:t>
+      </w:r>
+      <w:r>
+        <w:rPr>
+          <w:color w:val="0070C0"/>
+          <w:lang w:val="en-GB"/>
+        </w:rPr>
+        <w:fldChar w:fldCharType="end"/>
+      </w:r>
+      <w:r>
+        <w:rPr>
+          <w:color w:val="0070C0"/>
+          <w:lang w:val="en-GB"/>
+        </w:rPr>
+        <w:t>]</w:t>
+      </w:r>
+      <w:r>
+        <w:rPr>
+          <w:color w:val="0070C0"/>
+          <w:lang w:val="en-GB"/>
+        </w:rPr>
+        <w:t xml:space="preserve"> </w:t>
+      </w:r>
+      <w:r>
+        <w:rPr>
+          <w:lang w:val="en-GB"/>
+        </w:rPr>
+        <w:t>to justify parts of the ER schema.</w:t>
+      </w:r>
+    </w:p>
+    <w:p>
+      <w:pPr>
+        <w:pStyle w:val="Titre3"/>
+        <w:rPr>
+          <w:lang w:val="en-GB"/>
+        </w:rPr>
+      </w:pPr>
+      <w:bookmarkStart w:id="5" w:name="_Ref413862889"/>
+      <w:r>
+        <w:rPr>
+          <w:lang w:val="en-GB"/>
+        </w:rPr>
+        <w:t>“PERSON” and “ALTERNATIVE_NAME”</w:t>
+      </w:r>
       <w:bookmarkEnd w:id="5"/>
     </w:p>
     <w:p>
@@ -1417,75 +1506,185 @@
         <w:rPr>
           <w:lang w:val="en-GB"/>
         </w:rPr>
-        <w:t xml:space="preserve">Here we do a hypothesis-based analysis of parts of the data and their metadata (in fact, just column names) we were given. This will be used in </w:t>
-      </w:r>
-      <w:r>
-        <w:rPr>
-          <w:color w:val="0070C0"/>
-          <w:lang w:val="en-GB"/>
-        </w:rPr>
-        <w:t>[§</w:t>
-      </w:r>
-      <w:r>
-        <w:rPr>
-          <w:color w:val="0070C0"/>
-          <w:lang w:val="en-GB"/>
-        </w:rPr>
-        <w:fldChar w:fldCharType="begin"/>
-      </w:r>
-      <w:r>
-        <w:rPr>
-          <w:color w:val="0070C0"/>
-          <w:lang w:val="en-GB"/>
-        </w:rPr>
-        <w:instrText xml:space="preserve"> REF _Ref413862947 \r \h </w:instrText>
-      </w:r>
-      <w:r>
-        <w:rPr>
-          <w:color w:val="0070C0"/>
-          <w:lang w:val="en-GB"/>
-        </w:rPr>
-      </w:r>
-      <w:r>
-        <w:rPr>
-          <w:color w:val="0070C0"/>
-          <w:lang w:val="en-GB"/>
-        </w:rPr>
-        <w:fldChar w:fldCharType="separate"/>
-      </w:r>
-      <w:r>
-        <w:rPr>
-          <w:color w:val="0070C0"/>
-          <w:lang w:val="en-GB"/>
-        </w:rPr>
-        <w:t>2.2</w:t>
-      </w:r>
-      <w:r>
-        <w:rPr>
-          <w:color w:val="0070C0"/>
-          <w:lang w:val="en-GB"/>
-        </w:rPr>
-        <w:fldChar w:fldCharType="end"/>
-      </w:r>
-      <w:r>
-        <w:rPr>
-          <w:color w:val="0070C0"/>
-          <w:lang w:val="en-GB"/>
-        </w:rPr>
-        <w:t>]</w:t>
-      </w:r>
-      <w:r>
-        <w:rPr>
-          <w:color w:val="0070C0"/>
-          <w:lang w:val="en-GB"/>
-        </w:rPr>
-        <w:t xml:space="preserve"> </w:t>
-      </w:r>
-      <w:r>
-        <w:rPr>
-          <w:lang w:val="en-GB"/>
-        </w:rPr>
-        <w:t>to justify parts of the ER schema.</w:t>
+        <w:t xml:space="preserve">This 2 files are obviously linked by the fact that a person can have multiple alternative names, which is confirmed by the presence of the </w:t>
+      </w:r>
+      <w:r>
+        <w:rPr>
+          <w:i/>
+          <w:lang w:val="en-GB"/>
+        </w:rPr>
+        <w:t>“</w:t>
+      </w:r>
+      <w:proofErr w:type="spellStart"/>
+      <w:r>
+        <w:rPr>
+          <w:i/>
+          <w:lang w:val="en-GB"/>
+        </w:rPr>
+        <w:t>person_id</w:t>
+      </w:r>
+      <w:proofErr w:type="spellEnd"/>
+      <w:r>
+        <w:rPr>
+          <w:i/>
+          <w:lang w:val="en-GB"/>
+        </w:rPr>
+        <w:t>”</w:t>
+      </w:r>
+      <w:r>
+        <w:rPr>
+          <w:lang w:val="en-GB"/>
+        </w:rPr>
+        <w:t xml:space="preserve"> field in </w:t>
+      </w:r>
+      <w:r>
+        <w:rPr>
+          <w:i/>
+          <w:lang w:val="en-GB"/>
+        </w:rPr>
+        <w:t>“ALTERNATIVE_NAME”</w:t>
+      </w:r>
+      <w:r>
+        <w:rPr>
+          <w:lang w:val="en-GB"/>
+        </w:rPr>
+        <w:t xml:space="preserve">. In </w:t>
+      </w:r>
+      <w:r>
+        <w:rPr>
+          <w:i/>
+          <w:lang w:val="en-GB"/>
+        </w:rPr>
+        <w:t>“PERSON”</w:t>
+      </w:r>
+      <w:r>
+        <w:rPr>
+          <w:lang w:val="en-GB"/>
+        </w:rPr>
+        <w:t xml:space="preserve"> as well as in </w:t>
+      </w:r>
+      <w:r>
+        <w:rPr>
+          <w:i/>
+          <w:lang w:val="en-GB"/>
+        </w:rPr>
+        <w:t>“ALTERNATIVE_NAME”</w:t>
+      </w:r>
+      <w:r>
+        <w:rPr>
+          <w:lang w:val="en-GB"/>
+        </w:rPr>
+        <w:t xml:space="preserve">, the </w:t>
+      </w:r>
+      <w:r>
+        <w:rPr>
+          <w:i/>
+          <w:lang w:val="en-GB"/>
+        </w:rPr>
+        <w:t>“name”</w:t>
+      </w:r>
+      <w:r>
+        <w:rPr>
+          <w:lang w:val="en-GB"/>
+        </w:rPr>
+        <w:t xml:space="preserve"> field</w:t>
+      </w:r>
+      <w:r>
+        <w:rPr>
+          <w:lang w:val="en-GB"/>
+        </w:rPr>
+        <w:t xml:space="preserve"> seems to be always constructed in the same way, starting by the last name, followed by a comma, and then the first name(s). Sometimes, there is only one name without coma, suggesting it’s just the “main name”, let’s say last name. T</w:t>
+      </w:r>
+      <w:r>
+        <w:rPr>
+          <w:lang w:val="en-GB"/>
+        </w:rPr>
+        <w:t>his field is to be split</w:t>
+      </w:r>
+      <w:r>
+        <w:rPr>
+          <w:lang w:val="en-GB"/>
+        </w:rPr>
+        <w:t xml:space="preserve"> into 2 distinct fields “</w:t>
+      </w:r>
+      <w:proofErr w:type="spellStart"/>
+      <w:r>
+        <w:rPr>
+          <w:lang w:val="en-GB"/>
+        </w:rPr>
+        <w:t>lastname</w:t>
+      </w:r>
+      <w:proofErr w:type="spellEnd"/>
+      <w:r>
+        <w:rPr>
+          <w:lang w:val="en-GB"/>
+        </w:rPr>
+        <w:t>” and “</w:t>
+      </w:r>
+      <w:proofErr w:type="spellStart"/>
+      <w:r>
+        <w:rPr>
+          <w:lang w:val="en-GB"/>
+        </w:rPr>
+        <w:t>firstname</w:t>
+      </w:r>
+      <w:proofErr w:type="spellEnd"/>
+      <w:r>
+        <w:rPr>
+          <w:lang w:val="en-GB"/>
+        </w:rPr>
+        <w:t>” by parsing during the data import.</w:t>
+      </w:r>
+    </w:p>
+    <w:p>
+      <w:pPr>
+        <w:rPr>
+          <w:lang w:val="en-GB"/>
+        </w:rPr>
+      </w:pPr>
+      <w:r>
+        <w:rPr>
+          <w:lang w:val="en-GB"/>
+        </w:rPr>
+        <w:t xml:space="preserve">We also remark that the field </w:t>
+      </w:r>
+      <w:r>
+        <w:rPr>
+          <w:i/>
+          <w:lang w:val="en-GB"/>
+        </w:rPr>
+        <w:t>“gender”</w:t>
+      </w:r>
+      <w:r>
+        <w:rPr>
+          <w:lang w:val="en-GB"/>
+        </w:rPr>
+        <w:t xml:space="preserve"> in </w:t>
+      </w:r>
+      <w:r>
+        <w:rPr>
+          <w:i/>
+          <w:lang w:val="en-GB"/>
+        </w:rPr>
+        <w:t>“PERSON”</w:t>
+      </w:r>
+      <w:r>
+        <w:rPr>
+          <w:lang w:val="en-GB"/>
+        </w:rPr>
+        <w:t xml:space="preserve"> contains always values “m” and “f”, obviously describing if the person is a man or a woman. This is a candidate field to be exported as a separate </w:t>
+      </w:r>
+      <w:r>
+        <w:rPr>
+          <w:lang w:val="en-GB"/>
+        </w:rPr>
+        <w:t>entity set</w:t>
+      </w:r>
+      <w:r>
+        <w:rPr>
+          <w:lang w:val="en-GB"/>
+        </w:rPr>
+        <w:t xml:space="preserve"> in ER schema.</w:t>
       </w:r>
     </w:p>
     <w:p>
@@ -1495,221 +1694,14 @@
           <w:lang w:val="en-GB"/>
         </w:rPr>
       </w:pPr>
-      <w:bookmarkStart w:id="6" w:name="_Ref413862889"/>
-      <w:r>
-        <w:rPr>
-          <w:lang w:val="en-GB"/>
-        </w:rPr>
-        <w:t>“PERSON” and “ALTERNATIVE_NAME”</w:t>
+      <w:bookmarkStart w:id="6" w:name="_Ref413863611"/>
+      <w:r>
+        <w:rPr>
+          <w:lang w:val="en-GB"/>
+        </w:rPr>
+        <w:t>“PRODUCTION” and “ALTERNATIVE_TITLE”</w:t>
       </w:r>
       <w:bookmarkEnd w:id="6"/>
-    </w:p>
-    <w:p>
-      <w:pPr>
-        <w:rPr>
-          <w:lang w:val="en-GB"/>
-        </w:rPr>
-      </w:pPr>
-      <w:r>
-        <w:rPr>
-          <w:lang w:val="en-GB"/>
-        </w:rPr>
-        <w:t xml:space="preserve">This 2 files are obviously linked by the fact that a person can have multiple alternative names, which is confirmed by the presence of the </w:t>
-      </w:r>
-      <w:r>
-        <w:rPr>
-          <w:i/>
-          <w:lang w:val="en-GB"/>
-        </w:rPr>
-        <w:t>“</w:t>
-      </w:r>
-      <w:proofErr w:type="spellStart"/>
-      <w:r>
-        <w:rPr>
-          <w:i/>
-          <w:lang w:val="en-GB"/>
-        </w:rPr>
-        <w:t>person_id</w:t>
-      </w:r>
-      <w:proofErr w:type="spellEnd"/>
-      <w:r>
-        <w:rPr>
-          <w:i/>
-          <w:lang w:val="en-GB"/>
-        </w:rPr>
-        <w:t>”</w:t>
-      </w:r>
-      <w:r>
-        <w:rPr>
-          <w:lang w:val="en-GB"/>
-        </w:rPr>
-        <w:t xml:space="preserve"> field in </w:t>
-      </w:r>
-      <w:r>
-        <w:rPr>
-          <w:i/>
-          <w:lang w:val="en-GB"/>
-        </w:rPr>
-        <w:t>“ALTERNATIVE_NAME”</w:t>
-      </w:r>
-      <w:r>
-        <w:rPr>
-          <w:lang w:val="en-GB"/>
-        </w:rPr>
-        <w:t xml:space="preserve">. In </w:t>
-      </w:r>
-      <w:r>
-        <w:rPr>
-          <w:i/>
-          <w:lang w:val="en-GB"/>
-        </w:rPr>
-        <w:t>“PERSON”</w:t>
-      </w:r>
-      <w:r>
-        <w:rPr>
-          <w:lang w:val="en-GB"/>
-        </w:rPr>
-        <w:t xml:space="preserve"> as well as in </w:t>
-      </w:r>
-      <w:r>
-        <w:rPr>
-          <w:i/>
-          <w:lang w:val="en-GB"/>
-        </w:rPr>
-        <w:t>“ALTERNATIVE_NAME”</w:t>
-      </w:r>
-      <w:r>
-        <w:rPr>
-          <w:lang w:val="en-GB"/>
-        </w:rPr>
-        <w:t xml:space="preserve">, the </w:t>
-      </w:r>
-      <w:r>
-        <w:rPr>
-          <w:i/>
-          <w:lang w:val="en-GB"/>
-        </w:rPr>
-        <w:t>“name”</w:t>
-      </w:r>
-      <w:r>
-        <w:rPr>
-          <w:lang w:val="en-GB"/>
-        </w:rPr>
-        <w:t xml:space="preserve"> field</w:t>
-      </w:r>
-      <w:r>
-        <w:rPr>
-          <w:lang w:val="en-GB"/>
-        </w:rPr>
-        <w:t xml:space="preserve"> seems to be always constructed in the same way, starting by the last name, followed by a comma, and then the first name(s). Sometimes, there is only one name without coma, suggesting it’s just the “main name”, let’s say last name. T</w:t>
-      </w:r>
-      <w:r>
-        <w:rPr>
-          <w:lang w:val="en-GB"/>
-        </w:rPr>
-        <w:t>his field is to be split</w:t>
-      </w:r>
-      <w:r>
-        <w:rPr>
-          <w:lang w:val="en-GB"/>
-        </w:rPr>
-        <w:t xml:space="preserve"> into 2 distinct fields “</w:t>
-      </w:r>
-      <w:proofErr w:type="spellStart"/>
-      <w:r>
-        <w:rPr>
-          <w:lang w:val="en-GB"/>
-        </w:rPr>
-        <w:t>lastname</w:t>
-      </w:r>
-      <w:proofErr w:type="spellEnd"/>
-      <w:r>
-        <w:rPr>
-          <w:lang w:val="en-GB"/>
-        </w:rPr>
-        <w:t>” and “</w:t>
-      </w:r>
-      <w:proofErr w:type="spellStart"/>
-      <w:r>
-        <w:rPr>
-          <w:lang w:val="en-GB"/>
-        </w:rPr>
-        <w:t>firstname</w:t>
-      </w:r>
-      <w:proofErr w:type="spellEnd"/>
-      <w:r>
-        <w:rPr>
-          <w:lang w:val="en-GB"/>
-        </w:rPr>
-        <w:t>” by parsing during the data import.</w:t>
-      </w:r>
-    </w:p>
-    <w:p>
-      <w:pPr>
-        <w:rPr>
-          <w:lang w:val="en-GB"/>
-        </w:rPr>
-      </w:pPr>
-      <w:r>
-        <w:rPr>
-          <w:lang w:val="en-GB"/>
-        </w:rPr>
-        <w:t xml:space="preserve">We also remark that the field </w:t>
-      </w:r>
-      <w:r>
-        <w:rPr>
-          <w:i/>
-          <w:lang w:val="en-GB"/>
-        </w:rPr>
-        <w:t>“gender”</w:t>
-      </w:r>
-      <w:r>
-        <w:rPr>
-          <w:lang w:val="en-GB"/>
-        </w:rPr>
-        <w:t xml:space="preserve"> in </w:t>
-      </w:r>
-      <w:r>
-        <w:rPr>
-          <w:i/>
-          <w:lang w:val="en-GB"/>
-        </w:rPr>
-        <w:t>“PERSON”</w:t>
-      </w:r>
-      <w:r>
-        <w:rPr>
-          <w:lang w:val="en-GB"/>
-        </w:rPr>
-        <w:t xml:space="preserve"> contains always values “m” and “f”, obviously describing if the person is a man or a woman. This is a candidate field to be exported as a separate </w:t>
-      </w:r>
-      <w:r>
-        <w:rPr>
-          <w:lang w:val="en-GB"/>
-        </w:rPr>
-        <w:t>entity set</w:t>
-      </w:r>
-      <w:r>
-        <w:rPr>
-          <w:lang w:val="en-GB"/>
-        </w:rPr>
-        <w:t xml:space="preserve"> in ER schema.</w:t>
-      </w:r>
-    </w:p>
-    <w:p>
-      <w:pPr>
-        <w:pStyle w:val="Titre3"/>
-        <w:rPr>
-          <w:lang w:val="en-GB"/>
-        </w:rPr>
-      </w:pPr>
-      <w:bookmarkStart w:id="7" w:name="_Ref413863611"/>
-      <w:r>
-        <w:rPr>
-          <w:lang w:val="en-GB"/>
-        </w:rPr>
-        <w:t>“PRODUCTION” and “ALTERNATIVE_TITLE”</w:t>
-      </w:r>
-      <w:bookmarkEnd w:id="7"/>
     </w:p>
     <w:p>
       <w:pPr>
@@ -3060,16 +3052,16 @@
           <w:lang w:val="en-GB"/>
         </w:rPr>
       </w:pPr>
-      <w:bookmarkStart w:id="8" w:name="_Ref413862947"/>
-      <w:bookmarkStart w:id="9" w:name="_Toc413879295"/>
+      <w:bookmarkStart w:id="7" w:name="_Ref413862947"/>
+      <w:bookmarkStart w:id="8" w:name="_Toc413879295"/>
       <w:r>
         <w:rPr>
           <w:lang w:val="en-GB"/>
         </w:rPr>
         <w:t>Entity-Relationship schema (ER)</w:t>
       </w:r>
+      <w:bookmarkEnd w:id="7"/>
       <w:bookmarkEnd w:id="8"/>
-      <w:bookmarkEnd w:id="9"/>
     </w:p>
     <w:p>
       <w:pPr>
@@ -3368,7 +3360,7 @@
           <w:lang w:val="en-GB"/>
         </w:rPr>
       </w:pPr>
-      <w:bookmarkStart w:id="10" w:name="_Ref413863556"/>
+      <w:bookmarkStart w:id="9" w:name="_Ref413863556"/>
       <w:r>
         <w:rPr>
           <w:lang w:val="en-GB"/>
@@ -3376,7 +3368,7 @@
         <w:lastRenderedPageBreak/>
         <w:t>Out-of-model constraints</w:t>
       </w:r>
-      <w:bookmarkEnd w:id="10"/>
+      <w:bookmarkEnd w:id="9"/>
     </w:p>
     <w:p>
       <w:pPr>
@@ -4800,7 +4792,7 @@
           <w:lang w:val="en-GB"/>
         </w:rPr>
       </w:pPr>
-      <w:bookmarkStart w:id="11" w:name="_Toc413879296"/>
+      <w:bookmarkStart w:id="10" w:name="_Toc413879296"/>
       <w:r>
         <w:rPr>
           <w:lang w:val="en-GB"/>
@@ -4808,6 +4800,108 @@
         <w:lastRenderedPageBreak/>
         <w:t>Logical design</w:t>
       </w:r>
+      <w:bookmarkEnd w:id="10"/>
+    </w:p>
+    <w:p>
+      <w:pPr>
+        <w:rPr>
+          <w:lang w:val="en-GB"/>
+        </w:rPr>
+      </w:pPr>
+      <w:r>
+        <w:rPr>
+          <w:lang w:val="en-GB"/>
+        </w:rPr>
+        <w:t xml:space="preserve">In this chapter, we translate the ER schema defined in </w:t>
+      </w:r>
+      <w:r>
+        <w:rPr>
+          <w:color w:val="0070C0"/>
+          <w:lang w:val="en-GB"/>
+        </w:rPr>
+        <w:t>[§</w:t>
+      </w:r>
+      <w:r>
+        <w:rPr>
+          <w:color w:val="0070C0"/>
+          <w:lang w:val="en-GB"/>
+        </w:rPr>
+        <w:fldChar w:fldCharType="begin"/>
+      </w:r>
+      <w:r>
+        <w:rPr>
+          <w:color w:val="0070C0"/>
+          <w:lang w:val="en-GB"/>
+        </w:rPr>
+        <w:instrText xml:space="preserve"> REF _Ref413862947 \r \h </w:instrText>
+      </w:r>
+      <w:r>
+        <w:rPr>
+          <w:color w:val="0070C0"/>
+          <w:lang w:val="en-GB"/>
+        </w:rPr>
+      </w:r>
+      <w:r>
+        <w:rPr>
+          <w:color w:val="0070C0"/>
+          <w:lang w:val="en-GB"/>
+        </w:rPr>
+        <w:fldChar w:fldCharType="separate"/>
+      </w:r>
+      <w:r>
+        <w:rPr>
+          <w:color w:val="0070C0"/>
+          <w:lang w:val="en-GB"/>
+        </w:rPr>
+        <w:t>2.2</w:t>
+      </w:r>
+      <w:r>
+        <w:rPr>
+          <w:color w:val="0070C0"/>
+          <w:lang w:val="en-GB"/>
+        </w:rPr>
+        <w:fldChar w:fldCharType="end"/>
+      </w:r>
+      <w:r>
+        <w:rPr>
+          <w:color w:val="0070C0"/>
+          <w:lang w:val="en-GB"/>
+        </w:rPr>
+        <w:t xml:space="preserve">] </w:t>
+      </w:r>
+      <w:r>
+        <w:rPr>
+          <w:lang w:val="en-GB"/>
+        </w:rPr>
+        <w:t>into a purely relational schema, thus choosing data types (domains) for the attributes</w:t>
+      </w:r>
+      <w:r>
+        <w:rPr>
+          <w:lang w:val="en-GB"/>
+        </w:rPr>
+        <w:t xml:space="preserve"> and determining whether relationship sets becomes foreign keys or associative tables.</w:t>
+      </w:r>
+      <w:r>
+        <w:rPr>
+          <w:lang w:val="en-GB"/>
+        </w:rPr>
+        <w:t xml:space="preserve"> This schema is then implemented as a MySQL database.</w:t>
+      </w:r>
+    </w:p>
+    <w:p>
+      <w:pPr>
+        <w:pStyle w:val="Titre2"/>
+        <w:rPr>
+          <w:lang w:val="en-GB"/>
+        </w:rPr>
+      </w:pPr>
+      <w:bookmarkStart w:id="11" w:name="_Toc413879297"/>
+      <w:r>
+        <w:rPr>
+          <w:lang w:val="en-GB"/>
+        </w:rPr>
+        <w:t>Relational schema</w:t>
+      </w:r>
       <w:bookmarkEnd w:id="11"/>
     </w:p>
     <w:p>
@@ -4820,126 +4914,24 @@
         <w:rPr>
           <w:lang w:val="en-GB"/>
         </w:rPr>
-        <w:t xml:space="preserve">In this chapter, we translate the ER schema defined in </w:t>
-      </w:r>
-      <w:r>
-        <w:rPr>
-          <w:color w:val="0070C0"/>
-          <w:lang w:val="en-GB"/>
-        </w:rPr>
-        <w:t>[§</w:t>
-      </w:r>
-      <w:r>
-        <w:rPr>
-          <w:color w:val="0070C0"/>
-          <w:lang w:val="en-GB"/>
-        </w:rPr>
-        <w:fldChar w:fldCharType="begin"/>
-      </w:r>
-      <w:r>
-        <w:rPr>
-          <w:color w:val="0070C0"/>
-          <w:lang w:val="en-GB"/>
-        </w:rPr>
-        <w:instrText xml:space="preserve"> REF _Ref413862947 \r \h </w:instrText>
-      </w:r>
-      <w:r>
-        <w:rPr>
-          <w:color w:val="0070C0"/>
-          <w:lang w:val="en-GB"/>
-        </w:rPr>
-      </w:r>
-      <w:r>
-        <w:rPr>
-          <w:color w:val="0070C0"/>
-          <w:lang w:val="en-GB"/>
-        </w:rPr>
-        <w:fldChar w:fldCharType="separate"/>
-      </w:r>
-      <w:r>
-        <w:rPr>
-          <w:color w:val="0070C0"/>
-          <w:lang w:val="en-GB"/>
-        </w:rPr>
-        <w:t>2.2</w:t>
-      </w:r>
-      <w:r>
-        <w:rPr>
-          <w:color w:val="0070C0"/>
-          <w:lang w:val="en-GB"/>
-        </w:rPr>
-        <w:fldChar w:fldCharType="end"/>
-      </w:r>
-      <w:r>
-        <w:rPr>
-          <w:color w:val="0070C0"/>
-          <w:lang w:val="en-GB"/>
-        </w:rPr>
-        <w:t xml:space="preserve">] </w:t>
-      </w:r>
-      <w:r>
-        <w:rPr>
-          <w:lang w:val="en-GB"/>
-        </w:rPr>
-        <w:t>into a purely relational schema, thus choosing data types (domains) for the attributes</w:t>
-      </w:r>
-      <w:r>
-        <w:rPr>
-          <w:lang w:val="en-GB"/>
-        </w:rPr>
-        <w:t xml:space="preserve"> and determining whether relationship sets becomes foreign keys or associative tables.</w:t>
-      </w:r>
-      <w:r>
-        <w:rPr>
-          <w:lang w:val="en-GB"/>
-        </w:rPr>
-        <w:t xml:space="preserve"> This schema is then implemented as a MySQL database.</w:t>
-      </w:r>
-    </w:p>
-    <w:p>
-      <w:pPr>
-        <w:pStyle w:val="Titre2"/>
-        <w:rPr>
-          <w:lang w:val="en-GB"/>
-        </w:rPr>
-      </w:pPr>
-      <w:bookmarkStart w:id="12" w:name="_Toc413879297"/>
-      <w:r>
-        <w:rPr>
-          <w:lang w:val="en-GB"/>
-        </w:rPr>
-        <w:t>Relational schema</w:t>
+        <w:t>Here, we describe the relational schema in a textual form, then justify our main choices about the translation of the ER schema into this relational schema.</w:t>
+      </w:r>
+    </w:p>
+    <w:p>
+      <w:pPr>
+        <w:pStyle w:val="Titre3"/>
+        <w:rPr>
+          <w:lang w:val="en-GB"/>
+        </w:rPr>
+      </w:pPr>
+      <w:bookmarkStart w:id="12" w:name="_Ref413877656"/>
+      <w:r>
+        <w:rPr>
+          <w:lang w:val="en-GB"/>
+        </w:rPr>
+        <w:t>Textual schema</w:t>
       </w:r>
       <w:bookmarkEnd w:id="12"/>
-    </w:p>
-    <w:p>
-      <w:pPr>
-        <w:rPr>
-          <w:lang w:val="en-GB"/>
-        </w:rPr>
-      </w:pPr>
-      <w:r>
-        <w:rPr>
-          <w:lang w:val="en-GB"/>
-        </w:rPr>
-        <w:t>Here, we describe the relational schema in a textual form, then justify our main choices about the translation of the ER schema into this relational schema.</w:t>
-      </w:r>
-    </w:p>
-    <w:p>
-      <w:pPr>
-        <w:pStyle w:val="Titre3"/>
-        <w:rPr>
-          <w:lang w:val="en-GB"/>
-        </w:rPr>
-      </w:pPr>
-      <w:bookmarkStart w:id="13" w:name="_Ref413877656"/>
-      <w:r>
-        <w:rPr>
-          <w:lang w:val="en-GB"/>
-        </w:rPr>
-        <w:t>Textual schema</w:t>
-      </w:r>
-      <w:bookmarkEnd w:id="13"/>
     </w:p>
     <w:p>
       <w:pPr>
@@ -8629,7 +8621,19 @@
         <w:rPr>
           <w:lang w:val="en-GB"/>
         </w:rPr>
-        <w:t>s. In particular, all “id” fields given in the CSV data files are numerical, and for the primary keys we need to generate during data import (those of associative relations) MySQL has a functionality called “AUTO_INCREMENT” that acts only on INT type.</w:t>
+        <w:t xml:space="preserve">s. In particular, all “id” fields given in the CSV data files are numerical, and for the primary keys </w:t>
+      </w:r>
+      <w:r>
+        <w:rPr>
+          <w:lang w:val="en-GB"/>
+        </w:rPr>
+        <w:t>that are to be generated during</w:t>
+      </w:r>
+      <w:r>
+        <w:rPr>
+          <w:lang w:val="en-GB"/>
+        </w:rPr>
+        <w:t xml:space="preserve"> data import (those of associative relations) MySQL has a functionality called “AUTO_INCREMENT” that acts only on INT type.</w:t>
       </w:r>
     </w:p>
     <w:p>
@@ -9124,7 +9128,7 @@
           <w:lang w:val="en-GB"/>
         </w:rPr>
       </w:pPr>
-      <w:bookmarkStart w:id="14" w:name="_Toc413879298"/>
+      <w:bookmarkStart w:id="13" w:name="_Toc413879298"/>
       <w:r>
         <w:rPr>
           <w:lang w:val="en-GB"/>
@@ -9132,7 +9136,7 @@
         <w:lastRenderedPageBreak/>
         <w:t>DDL SQL code</w:t>
       </w:r>
-      <w:bookmarkEnd w:id="14"/>
+      <w:bookmarkEnd w:id="13"/>
     </w:p>
     <w:p>
       <w:pPr>
@@ -12604,6 +12608,26 @@
       <w:r>
         <w:rPr>
           <w:rFonts w:ascii="Courier New" w:hAnsi="Courier New" w:cs="Courier New"/>
+          <w:color w:val="FF0000"/>
+          <w:sz w:val="16"/>
+          <w:szCs w:val="16"/>
+          <w:lang w:val="en-GB"/>
+        </w:rPr>
+        <w:t xml:space="preserve"> </w:t>
+      </w:r>
+      <w:r>
+        <w:rPr>
+          <w:rFonts w:ascii="Courier New" w:hAnsi="Courier New" w:cs="Courier New"/>
+          <w:color w:val="666633"/>
+          <w:sz w:val="16"/>
+          <w:szCs w:val="16"/>
+          <w:lang w:val="en-GB"/>
+        </w:rPr>
+        <w:t>AUTO_INCREMENT</w:t>
+      </w:r>
+      <w:r>
+        <w:rPr>
+          <w:rFonts w:ascii="Courier New" w:hAnsi="Courier New" w:cs="Courier New"/>
           <w:sz w:val="16"/>
           <w:szCs w:val="16"/>
           <w:lang w:val="en-GB"/>
@@ -14824,6 +14848,7 @@
           <w:rFonts w:ascii="Courier New" w:hAnsi="Courier New" w:cs="Courier New"/>
           <w:sz w:val="16"/>
           <w:szCs w:val="16"/>
+          <w:lang w:val="en-GB"/>
         </w:rPr>
       </w:pPr>
       <w:r>
@@ -14841,6 +14866,7 @@
           <w:color w:val="CC00FF"/>
           <w:sz w:val="16"/>
           <w:szCs w:val="16"/>
+          <w:lang w:val="en-GB"/>
         </w:rPr>
         <w:t xml:space="preserve">UNIQUE KEY </w:t>
       </w:r>
@@ -14850,6 +14876,7 @@
           <w:color w:val="ED7D31" w:themeColor="accent2"/>
           <w:sz w:val="16"/>
           <w:szCs w:val="16"/>
+          <w:lang w:val="en-GB"/>
         </w:rPr>
         <w:t>`</w:t>
       </w:r>
@@ -14860,6 +14887,7 @@
           <w:color w:val="ED7D31" w:themeColor="accent2"/>
           <w:sz w:val="16"/>
           <w:szCs w:val="16"/>
+          <w:lang w:val="en-GB"/>
         </w:rPr>
         <w:t>un_code</w:t>
       </w:r>
@@ -14870,6 +14898,7 @@
           <w:color w:val="ED7D31" w:themeColor="accent2"/>
           <w:sz w:val="16"/>
           <w:szCs w:val="16"/>
+          <w:lang w:val="en-GB"/>
         </w:rPr>
         <w:t xml:space="preserve">` </w:t>
       </w:r>
@@ -14878,6 +14907,7 @@
           <w:rFonts w:ascii="Courier New" w:hAnsi="Courier New" w:cs="Courier New"/>
           <w:sz w:val="16"/>
           <w:szCs w:val="16"/>
+          <w:lang w:val="en-GB"/>
         </w:rPr>
         <w:t>(</w:t>
       </w:r>
@@ -14887,6 +14917,7 @@
           <w:color w:val="ED7D31" w:themeColor="accent2"/>
           <w:sz w:val="16"/>
           <w:szCs w:val="16"/>
+          <w:lang w:val="en-GB"/>
         </w:rPr>
         <w:t>`code`</w:t>
       </w:r>
@@ -14895,6 +14926,7 @@
           <w:rFonts w:ascii="Courier New" w:hAnsi="Courier New" w:cs="Courier New"/>
           <w:sz w:val="16"/>
           <w:szCs w:val="16"/>
+          <w:lang w:val="en-GB"/>
         </w:rPr>
         <w:t>)</w:t>
       </w:r>
@@ -15414,6 +15446,26 @@
           <w:lang w:val="en-GB"/>
         </w:rPr>
         <w:t>INT UNSIGNED</w:t>
+      </w:r>
+      <w:r>
+        <w:rPr>
+          <w:rFonts w:ascii="Courier New" w:hAnsi="Courier New" w:cs="Courier New"/>
+          <w:color w:val="FF0000"/>
+          <w:sz w:val="16"/>
+          <w:szCs w:val="16"/>
+          <w:lang w:val="en-GB"/>
+        </w:rPr>
+        <w:t xml:space="preserve"> </w:t>
+      </w:r>
+      <w:r>
+        <w:rPr>
+          <w:rFonts w:ascii="Courier New" w:hAnsi="Courier New" w:cs="Courier New"/>
+          <w:color w:val="666633"/>
+          <w:sz w:val="16"/>
+          <w:szCs w:val="16"/>
+          <w:lang w:val="en-GB"/>
+        </w:rPr>
+        <w:t>AUTO_INCREMENT</w:t>
       </w:r>
       <w:r>
         <w:rPr>
@@ -17529,6 +17581,26 @@
       <w:r>
         <w:rPr>
           <w:rFonts w:ascii="Courier New" w:hAnsi="Courier New" w:cs="Courier New"/>
+          <w:color w:val="666633"/>
+          <w:sz w:val="16"/>
+          <w:szCs w:val="16"/>
+          <w:lang w:val="en-GB"/>
+        </w:rPr>
+        <w:t xml:space="preserve"> </w:t>
+      </w:r>
+      <w:r>
+        <w:rPr>
+          <w:rFonts w:ascii="Courier New" w:hAnsi="Courier New" w:cs="Courier New"/>
+          <w:color w:val="666633"/>
+          <w:sz w:val="16"/>
+          <w:szCs w:val="16"/>
+          <w:lang w:val="en-GB"/>
+        </w:rPr>
+        <w:t>AUTO_INCREMENT</w:t>
+      </w:r>
+      <w:r>
+        <w:rPr>
+          <w:rFonts w:ascii="Courier New" w:hAnsi="Courier New" w:cs="Courier New"/>
           <w:sz w:val="16"/>
           <w:szCs w:val="16"/>
           <w:lang w:val="en-GB"/>
@@ -22759,9 +22831,19 @@
           <w:szCs w:val="16"/>
           <w:lang w:val="en-GB"/>
         </w:rPr>
-        <w:t>singleproduction`</w:t>
+        <w:t>singleproduction</w:t>
       </w:r>
       <w:proofErr w:type="spellEnd"/>
+      <w:r>
+        <w:rPr>
+          <w:rFonts w:ascii="Courier New" w:hAnsi="Courier New" w:cs="Courier New"/>
+          <w:color w:val="ED7D31" w:themeColor="accent2"/>
+          <w:sz w:val="16"/>
+          <w:szCs w:val="16"/>
+          <w:lang w:val="en-GB"/>
+        </w:rPr>
+        <w:t>`</w:t>
+      </w:r>
     </w:p>
     <w:p>
       <w:pPr>
@@ -23540,6 +23622,55 @@
           <w:lang w:val="en-GB"/>
         </w:rPr>
         <w:t>m the referenced table.</w:t>
+      </w:r>
+    </w:p>
+    <w:p>
+      <w:pPr>
+        <w:tabs>
+          <w:tab w:val="left" w:pos="567"/>
+          <w:tab w:val="left" w:pos="1985"/>
+        </w:tabs>
+        <w:rPr>
+          <w:lang w:val="en-GB"/>
+        </w:rPr>
+      </w:pPr>
+      <w:r>
+        <w:rPr>
+          <w:lang w:val="en-GB"/>
+        </w:rPr>
+        <w:tab/>
+      </w:r>
+      <w:r>
+        <w:rPr>
+          <w:color w:val="666633"/>
+          <w:lang w:val="en-GB"/>
+        </w:rPr>
+        <w:t>AUTO_INCREMENT</w:t>
+      </w:r>
+      <w:r>
+        <w:rPr>
+          <w:lang w:val="en-GB"/>
+        </w:rPr>
+        <w:t xml:space="preserve"> clauses are set on primary keys of associative tables, for which no data</w:t>
+      </w:r>
+      <w:r>
+        <w:rPr>
+          <w:lang w:val="en-GB"/>
+        </w:rPr>
+        <w:br/>
+      </w:r>
+      <w:r>
+        <w:rPr>
+          <w:lang w:val="en-GB"/>
+        </w:rPr>
+        <w:tab/>
+      </w:r>
+      <w:r>
+        <w:rPr>
+          <w:lang w:val="en-GB"/>
+        </w:rPr>
+        <w:tab/>
+        <w:t>exist at all in the given CSV data files.</w:t>
       </w:r>
     </w:p>
     <w:p>
@@ -23776,6 +23907,7 @@
         <w:rPr>
           <w:lang w:val="en-GB"/>
         </w:rPr>
+        <w:lastRenderedPageBreak/>
         <w:t>As for the above reason we need to create few foreign keys after corresponding tables have been created, it is then more readable to create them all after all tables have been created, otherwise we have lots of places to look at to find all foreign keys while reading the script.</w:t>
       </w:r>
     </w:p>
@@ -23793,54 +23925,68 @@
         <w:rPr>
           <w:lang w:val="en-GB"/>
         </w:rPr>
-        <w:t xml:space="preserve">The “UNIQUE KEY” clauses are created </w:t>
-      </w:r>
-      <w:r>
-        <w:rPr>
-          <w:lang w:val="en-GB"/>
-        </w:rPr>
-        <w:t>according to the relational schema (see [§</w:t>
-      </w:r>
-      <w:r>
-        <w:rPr>
+        <w:t xml:space="preserve">The “UNIQUE KEY” clauses are created according to the relational schema (see </w:t>
+      </w:r>
+      <w:r>
+        <w:rPr>
+          <w:color w:val="0070C0"/>
+          <w:lang w:val="en-GB"/>
+        </w:rPr>
+        <w:t>[§</w:t>
+      </w:r>
+      <w:r>
+        <w:rPr>
+          <w:color w:val="0070C0"/>
           <w:lang w:val="en-GB"/>
         </w:rPr>
         <w:fldChar w:fldCharType="begin"/>
       </w:r>
       <w:r>
         <w:rPr>
+          <w:color w:val="0070C0"/>
           <w:lang w:val="en-GB"/>
         </w:rPr>
         <w:instrText xml:space="preserve"> REF _Ref413877656 \r \h </w:instrText>
       </w:r>
       <w:r>
         <w:rPr>
-          <w:lang w:val="en-GB"/>
-        </w:rPr>
-      </w:r>
-      <w:r>
-        <w:rPr>
+          <w:color w:val="0070C0"/>
+          <w:lang w:val="en-GB"/>
+        </w:rPr>
+      </w:r>
+      <w:r>
+        <w:rPr>
+          <w:color w:val="0070C0"/>
           <w:lang w:val="en-GB"/>
         </w:rPr>
         <w:fldChar w:fldCharType="separate"/>
       </w:r>
       <w:r>
         <w:rPr>
+          <w:color w:val="0070C0"/>
           <w:lang w:val="en-GB"/>
         </w:rPr>
         <w:t>3.1.1</w:t>
       </w:r>
       <w:r>
         <w:rPr>
+          <w:color w:val="0070C0"/>
           <w:lang w:val="en-GB"/>
         </w:rPr>
         <w:fldChar w:fldCharType="end"/>
       </w:r>
       <w:r>
         <w:rPr>
-          <w:lang w:val="en-GB"/>
-        </w:rPr>
-        <w:t>])</w:t>
+          <w:color w:val="0070C0"/>
+          <w:lang w:val="en-GB"/>
+        </w:rPr>
+        <w:t>]</w:t>
+      </w:r>
+      <w:r>
+        <w:rPr>
+          <w:lang w:val="en-GB"/>
+        </w:rPr>
+        <w:t>)</w:t>
       </w:r>
       <w:r>
         <w:rPr>
@@ -23863,46 +24009,426 @@
         <w:rPr>
           <w:lang w:val="en-GB"/>
         </w:rPr>
+        <w:t>For all fields that will be declared as foreign keys after the creation of the tables, and that are not already referenced in a “UNIQUE KEY” index, we create a simple “KEY” index during the table creation. We do that to ensure retro-compatibility of the script, because older versions of MySQL may not accept the creation of a foreign key if no index is defined on the corresponding field (for performance reasons</w:t>
+      </w:r>
+      <w:r>
+        <w:rPr>
+          <w:rStyle w:val="Appelnotedebasdep"/>
+          <w:lang w:val="en-GB"/>
+        </w:rPr>
+        <w:footnoteReference w:id="5"/>
+      </w:r>
+      <w:r>
+        <w:rPr>
+          <w:lang w:val="en-GB"/>
+        </w:rPr>
+        <w:t xml:space="preserve">). Newer versions of MySQL automatically create this index if it does not exist, but by setting it </w:t>
+      </w:r>
+      <w:r>
+        <w:rPr>
+          <w:lang w:val="en-GB"/>
+        </w:rPr>
+        <w:t>explicitly</w:t>
+      </w:r>
+      <w:r>
+        <w:rPr>
+          <w:lang w:val="en-GB"/>
+        </w:rPr>
+        <w:t xml:space="preserve"> we make our script compatible also with older versions.</w:t>
+      </w:r>
+    </w:p>
+    <w:p>
+      <w:pPr>
+        <w:pStyle w:val="Titre3"/>
+        <w:rPr>
+          <w:lang w:val="en-GB"/>
+        </w:rPr>
+      </w:pPr>
+      <w:r>
+        <w:rPr>
+          <w:lang w:val="en-GB"/>
+        </w:rPr>
+        <w:t xml:space="preserve">Extended note about </w:t>
+      </w:r>
+      <w:r>
+        <w:rPr>
+          <w:color w:val="666633"/>
+          <w:lang w:val="en-GB"/>
+        </w:rPr>
+        <w:t xml:space="preserve">AUTO_INCREMENT </w:t>
+      </w:r>
+      <w:r>
+        <w:rPr>
+          <w:lang w:val="en-GB"/>
+        </w:rPr>
+        <w:t>clauses</w:t>
+      </w:r>
+    </w:p>
+    <w:p>
+      <w:pPr>
+        <w:rPr>
+          <w:lang w:val="en-GB"/>
+        </w:rPr>
+      </w:pPr>
+      <w:r>
+        <w:rPr>
+          <w:lang w:val="en-GB"/>
+        </w:rPr>
+        <w:t xml:space="preserve">It is said above that the </w:t>
+      </w:r>
+      <w:r>
+        <w:rPr>
+          <w:color w:val="666633"/>
+          <w:lang w:val="en-GB"/>
+        </w:rPr>
+        <w:t xml:space="preserve">AUTO_INCREMENT </w:t>
+      </w:r>
+      <w:r>
+        <w:rPr>
+          <w:lang w:val="en-GB"/>
+        </w:rPr>
+        <w:t xml:space="preserve">clause is set on all primary keys of tables which represents associative relationships of the ER schema, because such keys does not exist at all in the given CSV data files. The </w:t>
+      </w:r>
+      <w:r>
+        <w:rPr>
+          <w:color w:val="666633"/>
+          <w:lang w:val="en-GB"/>
+        </w:rPr>
+        <w:t xml:space="preserve">AUTO_INCREMENT </w:t>
+      </w:r>
+      <w:r>
+        <w:rPr>
+          <w:lang w:val="en-GB"/>
+        </w:rPr>
+        <w:t>clause thus ensure that distinct, continuous values are assigned automatically at all rows of the considered table when these rows are added.</w:t>
+      </w:r>
+    </w:p>
+    <w:p>
+      <w:pPr>
+        <w:rPr>
+          <w:lang w:val="en-GB"/>
+        </w:rPr>
+      </w:pPr>
+      <w:r>
+        <w:rPr>
+          <w:lang w:val="en-GB"/>
+        </w:rPr>
+        <w:t xml:space="preserve">For all other </w:t>
+      </w:r>
+      <w:r>
+        <w:rPr>
+          <w:i/>
+          <w:lang w:val="en-GB"/>
+        </w:rPr>
+        <w:t>id</w:t>
+      </w:r>
+      <w:r>
+        <w:rPr>
+          <w:lang w:val="en-GB"/>
+        </w:rPr>
+        <w:t xml:space="preserve"> fields (primary keys), there is not </w:t>
+      </w:r>
+      <w:r>
+        <w:rPr>
+          <w:color w:val="666633"/>
+          <w:lang w:val="en-GB"/>
+        </w:rPr>
+        <w:t xml:space="preserve">AUTO_INCREMENT </w:t>
+      </w:r>
+      <w:r>
+        <w:rPr>
+          <w:lang w:val="en-GB"/>
+        </w:rPr>
+        <w:t>clause because the value will be entered to correspond to what is in the CSV data files. This is the best way to design the first version of the database</w:t>
+      </w:r>
+      <w:r>
+        <w:rPr>
+          <w:lang w:val="en-GB"/>
+        </w:rPr>
+        <w:t xml:space="preserve"> so that import of all CSV data is easy t</w:t>
+      </w:r>
+      <w:bookmarkStart w:id="14" w:name="_GoBack"/>
+      <w:bookmarkEnd w:id="14"/>
+      <w:r>
+        <w:rPr>
+          <w:lang w:val="en-GB"/>
+        </w:rPr>
+        <w:t>o do in the next milestone.</w:t>
+      </w:r>
+    </w:p>
+    <w:p>
+      <w:pPr>
+        <w:rPr>
+          <w:lang w:val="en-GB"/>
+        </w:rPr>
+      </w:pPr>
+      <w:r>
+        <w:rPr>
+          <w:lang w:val="en-GB"/>
+        </w:rPr>
+        <w:t>This advantage will thus turn into an inconvenient when the database is ready, because when wanting to add a row (for example a production) through the application interface, we will have to manually enter a primary key, or at least implement the application such that it automatically find a non-used value for the primary key and use it immediately.</w:t>
+      </w:r>
+    </w:p>
+    <w:p>
+      <w:pPr>
+        <w:rPr>
+          <w:lang w:val="en-GB"/>
+        </w:rPr>
+      </w:pPr>
+      <w:r>
+        <w:rPr>
+          <w:lang w:val="en-GB"/>
+        </w:rPr>
+        <w:t xml:space="preserve">To correct the situation, we will use DDL commands of the following form AFTER the data have been imported (to be done concretely in milestone 2…), so that all primary key fields of the database are then controlled by </w:t>
+      </w:r>
+      <w:proofErr w:type="gramStart"/>
+      <w:r>
+        <w:rPr>
+          <w:lang w:val="en-GB"/>
+        </w:rPr>
+        <w:t>a</w:t>
+      </w:r>
+      <w:proofErr w:type="gramEnd"/>
+      <w:r>
+        <w:rPr>
+          <w:lang w:val="en-GB"/>
+        </w:rPr>
+        <w:t xml:space="preserve"> </w:t>
+      </w:r>
+      <w:r>
+        <w:rPr>
+          <w:color w:val="666633"/>
+          <w:lang w:val="en-GB"/>
+        </w:rPr>
+        <w:t xml:space="preserve">AUTO_INCREMENT </w:t>
+      </w:r>
+      <w:r>
+        <w:rPr>
+          <w:lang w:val="en-GB"/>
+        </w:rPr>
+        <w:t>clause, facilitating management of data through the application.</w:t>
+      </w:r>
+    </w:p>
+    <w:p>
+      <w:pPr>
+        <w:rPr>
+          <w:rFonts w:ascii="Courier New" w:hAnsi="Courier New" w:cs="Courier New"/>
+          <w:sz w:val="16"/>
+          <w:szCs w:val="16"/>
+          <w:lang w:val="en-GB"/>
+        </w:rPr>
+      </w:pPr>
+      <w:r>
+        <w:rPr>
+          <w:rFonts w:ascii="Courier New" w:hAnsi="Courier New" w:cs="Courier New"/>
+          <w:color w:val="CC0099"/>
+          <w:sz w:val="16"/>
+          <w:szCs w:val="16"/>
+          <w:lang w:val="en-GB"/>
+        </w:rPr>
+        <w:t>ALTER TABLE</w:t>
+      </w:r>
+      <w:r>
+        <w:rPr>
+          <w:rFonts w:ascii="Courier New" w:hAnsi="Courier New" w:cs="Courier New"/>
+          <w:sz w:val="16"/>
+          <w:szCs w:val="16"/>
+          <w:lang w:val="en-GB"/>
+        </w:rPr>
+        <w:t xml:space="preserve"> </w:t>
+      </w:r>
+      <w:r>
+        <w:rPr>
+          <w:rFonts w:ascii="Courier New" w:hAnsi="Courier New" w:cs="Courier New"/>
+          <w:color w:val="ED7D31" w:themeColor="accent2"/>
+          <w:sz w:val="16"/>
+          <w:szCs w:val="16"/>
+          <w:lang w:val="en-GB"/>
+        </w:rPr>
+        <w:t>`</w:t>
+      </w:r>
+      <w:proofErr w:type="spellStart"/>
+      <w:r>
+        <w:rPr>
+          <w:rFonts w:ascii="Courier New" w:hAnsi="Courier New" w:cs="Courier New"/>
+          <w:color w:val="ED7D31" w:themeColor="accent2"/>
+          <w:sz w:val="16"/>
+          <w:szCs w:val="16"/>
+          <w:lang w:val="en-GB"/>
+        </w:rPr>
+        <w:t>table_name</w:t>
+      </w:r>
+      <w:proofErr w:type="spellEnd"/>
+      <w:r>
+        <w:rPr>
+          <w:rFonts w:ascii="Courier New" w:hAnsi="Courier New" w:cs="Courier New"/>
+          <w:color w:val="ED7D31" w:themeColor="accent2"/>
+          <w:sz w:val="16"/>
+          <w:szCs w:val="16"/>
+          <w:lang w:val="en-GB"/>
+        </w:rPr>
+        <w:t>`</w:t>
+      </w:r>
+      <w:r>
+        <w:rPr>
+          <w:rFonts w:ascii="Courier New" w:hAnsi="Courier New" w:cs="Courier New"/>
+          <w:sz w:val="16"/>
+          <w:szCs w:val="16"/>
+          <w:lang w:val="en-GB"/>
+        </w:rPr>
+        <w:t xml:space="preserve"> </w:t>
+      </w:r>
+      <w:r>
+        <w:rPr>
+          <w:rFonts w:ascii="Courier New" w:hAnsi="Courier New" w:cs="Courier New"/>
+          <w:color w:val="CC0099"/>
+          <w:sz w:val="16"/>
+          <w:szCs w:val="16"/>
+          <w:lang w:val="en-GB"/>
+        </w:rPr>
+        <w:t xml:space="preserve">CHANGE COLUMN </w:t>
+      </w:r>
+      <w:r>
+        <w:rPr>
+          <w:rFonts w:ascii="Courier New" w:hAnsi="Courier New" w:cs="Courier New"/>
+          <w:color w:val="ED7D31" w:themeColor="accent2"/>
+          <w:sz w:val="16"/>
+          <w:szCs w:val="16"/>
+          <w:lang w:val="en-GB"/>
+        </w:rPr>
+        <w:t xml:space="preserve">`id` `id` </w:t>
+      </w:r>
+      <w:r>
+        <w:rPr>
+          <w:rFonts w:ascii="Courier New" w:hAnsi="Courier New" w:cs="Courier New"/>
+          <w:color w:val="FF0000"/>
+          <w:sz w:val="16"/>
+          <w:szCs w:val="16"/>
+          <w:lang w:val="en-GB"/>
+        </w:rPr>
+        <w:t xml:space="preserve">INT UNSIGNED </w:t>
+      </w:r>
+      <w:r>
+        <w:rPr>
+          <w:rFonts w:ascii="Courier New" w:hAnsi="Courier New" w:cs="Courier New"/>
+          <w:color w:val="666633"/>
+          <w:sz w:val="16"/>
+          <w:szCs w:val="16"/>
+          <w:lang w:val="en-GB"/>
+        </w:rPr>
+        <w:t>AUTO_INCREMENT</w:t>
+      </w:r>
+      <w:r>
+        <w:rPr>
+          <w:rFonts w:ascii="Courier New" w:hAnsi="Courier New" w:cs="Courier New"/>
+          <w:sz w:val="16"/>
+          <w:szCs w:val="16"/>
+          <w:lang w:val="en-GB"/>
+        </w:rPr>
+        <w:t>;</w:t>
+      </w:r>
+    </w:p>
+    <w:p>
+      <w:pPr>
+        <w:rPr>
+          <w:lang w:val="en-GB"/>
+        </w:rPr>
+      </w:pPr>
+      <w:r>
+        <w:rPr>
+          <w:lang w:val="en-GB"/>
+        </w:rPr>
+        <w:t xml:space="preserve">The effect of such command on the primary key field </w:t>
+      </w:r>
+      <w:r>
+        <w:rPr>
+          <w:i/>
+          <w:lang w:val="en-GB"/>
+        </w:rPr>
+        <w:t>id</w:t>
+      </w:r>
+      <w:r>
+        <w:rPr>
+          <w:lang w:val="en-GB"/>
+        </w:rPr>
+        <w:t xml:space="preserve"> of the table </w:t>
+      </w:r>
+      <w:proofErr w:type="spellStart"/>
+      <w:r>
+        <w:rPr>
+          <w:i/>
+          <w:lang w:val="en-GB"/>
+        </w:rPr>
+        <w:t>table_name</w:t>
+      </w:r>
+      <w:proofErr w:type="spellEnd"/>
+      <w:r>
+        <w:rPr>
+          <w:lang w:val="en-GB"/>
+        </w:rPr>
+        <w:t xml:space="preserve"> is to put on it </w:t>
+      </w:r>
+      <w:proofErr w:type="gramStart"/>
+      <w:r>
+        <w:rPr>
+          <w:lang w:val="en-GB"/>
+        </w:rPr>
+        <w:t>a</w:t>
+      </w:r>
+      <w:proofErr w:type="gramEnd"/>
+      <w:r>
+        <w:rPr>
+          <w:lang w:val="en-GB"/>
+        </w:rPr>
+        <w:t xml:space="preserve"> </w:t>
+      </w:r>
+      <w:r>
+        <w:rPr>
+          <w:color w:val="666633"/>
+          <w:lang w:val="en-GB"/>
+        </w:rPr>
+        <w:t xml:space="preserve">AUTO_INCREMENT </w:t>
+      </w:r>
+      <w:r>
+        <w:rPr>
+          <w:lang w:val="en-GB"/>
+        </w:rPr>
+        <w:t>controller, which starting value is automatically initialized to the current maximum value of the table plus one.</w:t>
+      </w:r>
+    </w:p>
+    <w:p>
+      <w:pPr>
+        <w:rPr>
+          <w:lang w:val="en-GB"/>
+        </w:rPr>
+      </w:pPr>
+    </w:p>
+    <w:p>
+      <w:pPr>
+        <w:rPr>
+          <w:i/>
+          <w:lang w:val="en-GB"/>
+        </w:rPr>
+      </w:pPr>
+      <w:r>
+        <w:rPr>
+          <w:lang w:val="en-GB"/>
+        </w:rPr>
+        <w:br w:type="page"/>
+      </w:r>
+    </w:p>
+    <w:p>
+      <w:pPr>
+        <w:pStyle w:val="Titre3"/>
+        <w:rPr>
+          <w:lang w:val="en-GB"/>
+        </w:rPr>
+      </w:pPr>
+      <w:r>
+        <w:rPr>
+          <w:lang w:val="en-GB"/>
+        </w:rPr>
         <w:lastRenderedPageBreak/>
-        <w:t>For all fields that will be declared as foreign keys after the creation of the tables, and that are not already referenced in a “UNIQUE KEY” index, we create a simple “KEY” index during the table creation. We do that to ensure retro-compatibility of the script, because older versions of MySQL may not accept the creation of a foreign key if no index is defined on the corresponding field (for performance reasons</w:t>
-      </w:r>
-      <w:r>
-        <w:rPr>
-          <w:rStyle w:val="Appelnotedebasdep"/>
-          <w:lang w:val="en-GB"/>
-        </w:rPr>
-        <w:footnoteReference w:id="5"/>
-      </w:r>
-      <w:r>
-        <w:rPr>
-          <w:lang w:val="en-GB"/>
-        </w:rPr>
-        <w:t xml:space="preserve">). Newer versions of MySQL automatically create this index if it does not exist, but by setting it </w:t>
-      </w:r>
-      <w:r>
-        <w:rPr>
-          <w:lang w:val="en-GB"/>
-        </w:rPr>
-        <w:t>explicitly</w:t>
-      </w:r>
-      <w:r>
-        <w:rPr>
-          <w:lang w:val="en-GB"/>
-        </w:rPr>
-        <w:t xml:space="preserve"> we make our script compatible also with older versions.</w:t>
-      </w:r>
-    </w:p>
-    <w:p>
-      <w:pPr>
-        <w:pStyle w:val="Titre3"/>
-        <w:rPr>
-          <w:lang w:val="en-GB"/>
-        </w:rPr>
-      </w:pPr>
-      <w:r>
-        <w:rPr>
-          <w:lang w:val="en-GB"/>
-        </w:rPr>
         <w:t>Verification of the correctness of the script</w:t>
       </w:r>
     </w:p>
@@ -23952,8 +24478,8 @@
         </w:rPr>
         <w:drawing>
           <wp:inline distT="0" distB="0" distL="0" distR="0">
-            <wp:extent cx="4380932" cy="6149337"/>
-            <wp:effectExtent l="0" t="0" r="635" b="4445"/>
+            <wp:extent cx="5162909" cy="7246962"/>
+            <wp:effectExtent l="0" t="0" r="0" b="0"/>
             <wp:docPr id="2" name="Image 2"/>
             <wp:cNvGraphicFramePr>
               <a:graphicFrameLocks xmlns:a="http://schemas.openxmlformats.org/drawingml/2006/main" noChangeAspect="1"/>
@@ -23980,7 +24506,7 @@
                   <pic:spPr>
                     <a:xfrm>
                       <a:off x="0" y="0"/>
-                      <a:ext cx="4393295" cy="6166690"/>
+                      <a:ext cx="5205194" cy="7306316"/>
                     </a:xfrm>
                     <a:prstGeom prst="rect">
                       <a:avLst/>
@@ -24070,7 +24596,7 @@
         <w:sz w:val="16"/>
         <w:szCs w:val="16"/>
       </w:rPr>
-      <w:t>11.03.2015</w:t>
+      <w:t>12.03.2015</w:t>
     </w:r>
     <w:r>
       <w:rPr>
@@ -24114,7 +24640,7 @@
         <w:szCs w:val="16"/>
         <w:lang w:val="fr-FR"/>
       </w:rPr>
-      <w:t>3</w:t>
+      <w:t>16</w:t>
     </w:r>
     <w:r>
       <w:rPr>
@@ -24422,7 +24948,7 @@
         <w:noProof/>
         <w:lang w:val="en-GB"/>
       </w:rPr>
-      <w:t>11.03.2015</w:t>
+      <w:t>12.03.2015</w:t>
     </w:r>
     <w:r>
       <w:rPr>
@@ -26872,7 +27398,7 @@
 </file>
 
 <file path=customXml/itemProps1.xml><?xml version="1.0" encoding="utf-8"?>
-<ds:datastoreItem xmlns:ds="http://schemas.openxmlformats.org/officeDocument/2006/customXml" ds:itemID="{CBD447FC-9332-4459-BFEE-26C6EDEDDB77}">
+<ds:datastoreItem xmlns:ds="http://schemas.openxmlformats.org/officeDocument/2006/customXml" ds:itemID="{39B765A8-9AEF-46D4-BFD9-BBAF961DDDBF}">
   <ds:schemaRefs>
     <ds:schemaRef ds:uri="http://schemas.openxmlformats.org/officeDocument/2006/bibliography"/>
   </ds:schemaRefs>

</xml_diff>